<commit_message>
Post-publication commits. Heavy batch.
</commit_message>
<xml_diff>
--- a/Manuscripts/MS2- Trends/SDC Trends APP.docx
+++ b/Manuscripts/MS2- Trends/SDC Trends APP.docx
@@ -35,6 +35,316 @@
           <w:rFonts w:ascii="Times New Roman" w:hAnsi="Times New Roman" w:cs="Times New Roman"/>
           <w:b/>
         </w:rPr>
+        <w:t>Figure A1</w:t>
+      </w:r>
+      <w:r>
+        <w:rPr>
+          <w:rFonts w:ascii="Times New Roman" w:hAnsi="Times New Roman" w:cs="Times New Roman"/>
+        </w:rPr>
+        <w:t xml:space="preserve">: Example calculation of SDC curves (panel e) fit to four hypothetical fires, with 1000 ha of stand-replacing fire distributed in 1, 10, 1000 and 1000 ha patches (panels a-d). Distribution of </w:t>
+      </w:r>
+      <w:proofErr w:type="spellStart"/>
+      <w:proofErr w:type="gramStart"/>
+      <w:r>
+        <w:rPr>
+          <w:rFonts w:ascii="Times New Roman" w:hAnsi="Times New Roman" w:cs="Times New Roman"/>
+        </w:rPr>
+        <w:t>ln</w:t>
+      </w:r>
+      <w:proofErr w:type="spellEnd"/>
+      <w:r>
+        <w:rPr>
+          <w:rFonts w:ascii="Times New Roman" w:hAnsi="Times New Roman" w:cs="Times New Roman"/>
+        </w:rPr>
+        <w:t>(</w:t>
+      </w:r>
+      <w:proofErr w:type="gramEnd"/>
+      <w:r>
+        <w:rPr>
+          <w:rFonts w:ascii="Times New Roman" w:hAnsi="Times New Roman" w:cs="Times New Roman"/>
+        </w:rPr>
+        <w:t>SDC) values shown in panel f, with colored lines matching panel e. Modified from Collins et al. (2017).</w:t>
+      </w:r>
+    </w:p>
+    <w:p>
+      <w:pPr>
+        <w:rPr>
+          <w:rFonts w:ascii="Times New Roman" w:hAnsi="Times New Roman" w:cs="Times New Roman"/>
+          <w:b/>
+        </w:rPr>
+      </w:pPr>
+      <w:r>
+        <w:rPr>
+          <w:rFonts w:ascii="Times New Roman" w:hAnsi="Times New Roman" w:cs="Times New Roman"/>
+          <w:b/>
+          <w:noProof/>
+          <w:lang w:eastAsia="en-US"/>
+        </w:rPr>
+        <mc:AlternateContent>
+          <mc:Choice Requires="wps">
+            <w:drawing>
+              <wp:anchor distT="0" distB="0" distL="114300" distR="114300" simplePos="0" relativeHeight="251658240" behindDoc="0" locked="0" layoutInCell="1" allowOverlap="1" wp14:anchorId="07467C49" wp14:editId="7A6F45EB">
+                <wp:simplePos x="0" y="0"/>
+                <wp:positionH relativeFrom="column">
+                  <wp:posOffset>280035</wp:posOffset>
+                </wp:positionH>
+                <wp:positionV relativeFrom="paragraph">
+                  <wp:posOffset>5107940</wp:posOffset>
+                </wp:positionV>
+                <wp:extent cx="228600" cy="342900"/>
+                <wp:effectExtent l="0" t="0" r="0" b="12700"/>
+                <wp:wrapNone/>
+                <wp:docPr id="6" name="Text Box 6"/>
+                <wp:cNvGraphicFramePr/>
+                <a:graphic xmlns:a="http://schemas.openxmlformats.org/drawingml/2006/main">
+                  <a:graphicData uri="http://schemas.microsoft.com/office/word/2010/wordprocessingShape">
+                    <wps:wsp>
+                      <wps:cNvSpPr txBox="1"/>
+                      <wps:spPr>
+                        <a:xfrm>
+                          <a:off x="0" y="0"/>
+                          <a:ext cx="228600" cy="342900"/>
+                        </a:xfrm>
+                        <a:prstGeom prst="rect">
+                          <a:avLst/>
+                        </a:prstGeom>
+                        <a:noFill/>
+                        <a:ln>
+                          <a:noFill/>
+                        </a:ln>
+                        <a:effectLst/>
+                        <a:extLst>
+                          <a:ext uri="{C572A759-6A51-4108-AA02-DFA0A04FC94B}">
+                            <ma14:wrappingTextBoxFlag xmlns:ma14="http://schemas.microsoft.com/office/mac/drawingml/2011/main"/>
+                          </a:ext>
+                        </a:extLst>
+                      </wps:spPr>
+                      <wps:style>
+                        <a:lnRef idx="0">
+                          <a:schemeClr val="accent1"/>
+                        </a:lnRef>
+                        <a:fillRef idx="0">
+                          <a:schemeClr val="accent1"/>
+                        </a:fillRef>
+                        <a:effectRef idx="0">
+                          <a:schemeClr val="accent1"/>
+                        </a:effectRef>
+                        <a:fontRef idx="minor">
+                          <a:schemeClr val="dk1"/>
+                        </a:fontRef>
+                      </wps:style>
+                      <wps:txbx>
+                        <w:txbxContent>
+                          <w:p>
+                            <w:pPr>
+                              <w:rPr>
+                                <w:rFonts w:ascii="Helvetica" w:hAnsi="Helvetica"/>
+                                <w:sz w:val="20"/>
+                                <w:szCs w:val="20"/>
+                              </w:rPr>
+                            </w:pPr>
+                            <w:proofErr w:type="gramStart"/>
+                            <w:r>
+                              <w:rPr>
+                                <w:rFonts w:ascii="Helvetica" w:hAnsi="Helvetica"/>
+                                <w:sz w:val="20"/>
+                                <w:szCs w:val="20"/>
+                              </w:rPr>
+                              <w:t>f</w:t>
+                            </w:r>
+                            <w:proofErr w:type="gramEnd"/>
+                          </w:p>
+                        </w:txbxContent>
+                      </wps:txbx>
+                      <wps:bodyPr rot="0" spcFirstLastPara="0" vertOverflow="overflow" horzOverflow="overflow" vert="horz" wrap="square" lIns="91440" tIns="45720" rIns="91440" bIns="45720" numCol="1" spcCol="0" rtlCol="0" fromWordArt="0" anchor="t" anchorCtr="0" forceAA="0" compatLnSpc="1">
+                        <a:prstTxWarp prst="textNoShape">
+                          <a:avLst/>
+                        </a:prstTxWarp>
+                        <a:noAutofit/>
+                      </wps:bodyPr>
+                    </wps:wsp>
+                  </a:graphicData>
+                </a:graphic>
+                <wp14:sizeRelH relativeFrom="page">
+                  <wp14:pctWidth>0</wp14:pctWidth>
+                </wp14:sizeRelH>
+                <wp14:sizeRelV relativeFrom="page">
+                  <wp14:pctHeight>0</wp14:pctHeight>
+                </wp14:sizeRelV>
+              </wp:anchor>
+            </w:drawing>
+          </mc:Choice>
+          <mc:Fallback>
+            <w:pict>
+              <v:shapetype id="_x0000_t202" coordsize="21600,21600" o:spt="202" path="m0,0l0,21600,21600,21600,21600,0xe">
+                <v:stroke joinstyle="miter"/>
+                <v:path gradientshapeok="t" o:connecttype="rect"/>
+              </v:shapetype>
+              <v:shape id="Text Box 6" o:spid="_x0000_s1026" type="#_x0000_t202" style="position:absolute;margin-left:22.05pt;margin-top:402.2pt;width:18pt;height:27pt;z-index:251658240;visibility:visible;mso-wrap-style:square;mso-width-percent:0;mso-height-percent:0;mso-wrap-distance-left:9pt;mso-wrap-distance-top:0;mso-wrap-distance-right:9pt;mso-wrap-distance-bottom:0;mso-position-horizontal:absolute;mso-position-horizontal-relative:text;mso-position-vertical:absolute;mso-position-vertical-relative:text;mso-width-percent:0;mso-height-percent:0;mso-width-relative:page;mso-height-relative:page;v-text-anchor:top" o:gfxdata="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" filled="f" stroked="f">
+                <v:textbox>
+                  <w:txbxContent>
+                    <w:p>
+                      <w:pPr>
+                        <w:rPr>
+                          <w:rFonts w:ascii="Helvetica" w:hAnsi="Helvetica"/>
+                          <w:sz w:val="20"/>
+                          <w:szCs w:val="20"/>
+                        </w:rPr>
+                      </w:pPr>
+                      <w:proofErr w:type="gramStart"/>
+                      <w:r>
+                        <w:rPr>
+                          <w:rFonts w:ascii="Helvetica" w:hAnsi="Helvetica"/>
+                          <w:sz w:val="20"/>
+                          <w:szCs w:val="20"/>
+                        </w:rPr>
+                        <w:t>f</w:t>
+                      </w:r>
+                      <w:proofErr w:type="gramEnd"/>
+                    </w:p>
+                  </w:txbxContent>
+                </v:textbox>
+              </v:shape>
+            </w:pict>
+          </mc:Fallback>
+        </mc:AlternateContent>
+      </w:r>
+      <w:r>
+        <w:rPr>
+          <w:rFonts w:ascii="Times New Roman" w:hAnsi="Times New Roman" w:cs="Times New Roman"/>
+          <w:b/>
+          <w:noProof/>
+          <w:lang w:eastAsia="en-US"/>
+        </w:rPr>
+        <w:drawing>
+          <wp:inline distT="0" distB="0" distL="0" distR="0" wp14:anchorId="00EB14C7" wp14:editId="523D4F48">
+            <wp:extent cx="4051935" cy="5278755"/>
+            <wp:effectExtent l="0" t="0" r="12065" b="4445"/>
+            <wp:docPr id="2" name="Picture 2"/>
+            <wp:cNvGraphicFramePr>
+              <a:graphicFrameLocks xmlns:a="http://schemas.openxmlformats.org/drawingml/2006/main" noChangeAspect="1"/>
+            </wp:cNvGraphicFramePr>
+            <a:graphic xmlns:a="http://schemas.openxmlformats.org/drawingml/2006/main">
+              <a:graphicData uri="http://schemas.openxmlformats.org/drawingml/2006/picture">
+                <pic:pic xmlns:pic="http://schemas.openxmlformats.org/drawingml/2006/picture">
+                  <pic:nvPicPr>
+                    <pic:cNvPr id="0" name="Fig2_2016-11-30.png"/>
+                    <pic:cNvPicPr/>
+                  </pic:nvPicPr>
+                  <pic:blipFill>
+                    <a:blip r:embed="rId8">
+                      <a:extLst>
+                        <a:ext uri="{28A0092B-C50C-407E-A947-70E740481C1C}">
+                          <a14:useLocalDpi xmlns:a14="http://schemas.microsoft.com/office/drawing/2010/main" val="0"/>
+                        </a:ext>
+                      </a:extLst>
+                    </a:blip>
+                    <a:stretch>
+                      <a:fillRect/>
+                    </a:stretch>
+                  </pic:blipFill>
+                  <pic:spPr>
+                    <a:xfrm>
+                      <a:off x="0" y="0"/>
+                      <a:ext cx="4051935" cy="5278755"/>
+                    </a:xfrm>
+                    <a:prstGeom prst="rect">
+                      <a:avLst/>
+                    </a:prstGeom>
+                  </pic:spPr>
+                </pic:pic>
+              </a:graphicData>
+            </a:graphic>
+          </wp:inline>
+        </w:drawing>
+      </w:r>
+      <w:bookmarkStart w:id="0" w:name="_GoBack"/>
+      <w:bookmarkEnd w:id="0"/>
+    </w:p>
+    <w:p>
+      <w:pPr>
+        <w:rPr>
+          <w:rFonts w:ascii="Times New Roman" w:hAnsi="Times New Roman" w:cs="Times New Roman"/>
+          <w:b/>
+        </w:rPr>
+      </w:pPr>
+      <w:r>
+        <w:rPr>
+          <w:rFonts w:ascii="Times New Roman" w:hAnsi="Times New Roman" w:cs="Times New Roman"/>
+          <w:b/>
+          <w:noProof/>
+          <w:lang w:eastAsia="en-US"/>
+        </w:rPr>
+        <w:drawing>
+          <wp:inline distT="0" distB="0" distL="0" distR="0" wp14:anchorId="270543B2" wp14:editId="722FDC29">
+            <wp:extent cx="4280535" cy="1363345"/>
+            <wp:effectExtent l="0" t="0" r="12065" b="8255"/>
+            <wp:docPr id="3" name="Picture 3"/>
+            <wp:cNvGraphicFramePr>
+              <a:graphicFrameLocks xmlns:a="http://schemas.openxmlformats.org/drawingml/2006/main" noChangeAspect="1"/>
+            </wp:cNvGraphicFramePr>
+            <a:graphic xmlns:a="http://schemas.openxmlformats.org/drawingml/2006/main">
+              <a:graphicData uri="http://schemas.openxmlformats.org/drawingml/2006/picture">
+                <pic:pic xmlns:pic="http://schemas.openxmlformats.org/drawingml/2006/picture">
+                  <pic:nvPicPr>
+                    <pic:cNvPr id="0" name="Fig5_2017-04-26.pdf"/>
+                    <pic:cNvPicPr/>
+                  </pic:nvPicPr>
+                  <pic:blipFill rotWithShape="1">
+                    <a:blip r:embed="rId9">
+                      <a:extLst>
+                        <a:ext uri="{28A0092B-C50C-407E-A947-70E740481C1C}">
+                          <a14:useLocalDpi xmlns:a14="http://schemas.microsoft.com/office/drawing/2010/main" val="0"/>
+                        </a:ext>
+                      </a:extLst>
+                    </a:blip>
+                    <a:srcRect t="3117" b="60273"/>
+                    <a:stretch/>
+                  </pic:blipFill>
+                  <pic:spPr bwMode="auto">
+                    <a:xfrm>
+                      <a:off x="0" y="0"/>
+                      <a:ext cx="4283929" cy="1364426"/>
+                    </a:xfrm>
+                    <a:prstGeom prst="rect">
+                      <a:avLst/>
+                    </a:prstGeom>
+                    <a:ln>
+                      <a:noFill/>
+                    </a:ln>
+                    <a:extLst>
+                      <a:ext uri="{53640926-AAD7-44d8-BBD7-CCE9431645EC}">
+                        <a14:shadowObscured xmlns:a14="http://schemas.microsoft.com/office/drawing/2010/main"/>
+                      </a:ext>
+                    </a:extLst>
+                  </pic:spPr>
+                </pic:pic>
+              </a:graphicData>
+            </a:graphic>
+          </wp:inline>
+        </w:drawing>
+      </w:r>
+      <w:r>
+        <w:rPr>
+          <w:rFonts w:ascii="Times New Roman" w:hAnsi="Times New Roman" w:cs="Times New Roman"/>
+          <w:b/>
+        </w:rPr>
+        <w:br w:type="page"/>
+      </w:r>
+    </w:p>
+    <w:p>
+      <w:pPr>
+        <w:spacing w:line="480" w:lineRule="auto"/>
+        <w:rPr>
+          <w:rFonts w:ascii="Times New Roman" w:hAnsi="Times New Roman" w:cs="Times New Roman"/>
+        </w:rPr>
+      </w:pPr>
+      <w:r>
+        <w:rPr>
+          <w:rFonts w:ascii="Times New Roman" w:hAnsi="Times New Roman" w:cs="Times New Roman"/>
+          <w:b/>
+        </w:rPr>
+        <w:lastRenderedPageBreak/>
         <w:t xml:space="preserve">Figure </w:t>
       </w:r>
       <w:r>
@@ -49,7 +359,7 @@
           <w:rFonts w:ascii="Times New Roman" w:hAnsi="Times New Roman" w:cs="Times New Roman"/>
           <w:b/>
         </w:rPr>
-        <w:t>1</w:t>
+        <w:t>2</w:t>
       </w:r>
       <w:r>
         <w:rPr>
@@ -138,7 +448,7 @@
                     <pic:cNvPicPr/>
                   </pic:nvPicPr>
                   <pic:blipFill>
-                    <a:blip r:embed="rId8">
+                    <a:blip r:embed="rId10">
                       <a:extLst>
                         <a:ext uri="{28A0092B-C50C-407E-A947-70E740481C1C}">
                           <a14:useLocalDpi xmlns:a14="http://schemas.microsoft.com/office/drawing/2010/main" val="0"/>
@@ -198,7 +508,7 @@
           <w:rFonts w:ascii="Times New Roman" w:hAnsi="Times New Roman" w:cs="Times New Roman"/>
           <w:b/>
         </w:rPr>
-        <w:t>2</w:t>
+        <w:t>3</w:t>
       </w:r>
       <w:r>
         <w:rPr>
@@ -232,7 +542,31 @@
         <w:rPr>
           <w:rFonts w:ascii="Times New Roman" w:hAnsi="Times New Roman" w:cs="Times New Roman"/>
         </w:rPr>
-        <w:t xml:space="preserve">SDC) over time, distinguishing between the Southern Cascade/Sierra Nevada (SCSN) region and northwestern California (NW). The trend of decreasing mean annual </w:t>
+        <w:t>SDC) over time, distinguishing between the Southern Cascade/Sierra Nevada (</w:t>
+      </w:r>
+      <w:r>
+        <w:rPr>
+          <w:rFonts w:ascii="Times New Roman" w:hAnsi="Times New Roman" w:cs="Times New Roman"/>
+        </w:rPr>
+        <w:t>red</w:t>
+      </w:r>
+      <w:r>
+        <w:rPr>
+          <w:rFonts w:ascii="Times New Roman" w:hAnsi="Times New Roman" w:cs="Times New Roman"/>
+        </w:rPr>
+        <w:t>) region and northwestern California (</w:t>
+      </w:r>
+      <w:r>
+        <w:rPr>
+          <w:rFonts w:ascii="Times New Roman" w:hAnsi="Times New Roman" w:cs="Times New Roman"/>
+        </w:rPr>
+        <w:t>teal</w:t>
+      </w:r>
+      <w:r>
+        <w:rPr>
+          <w:rFonts w:ascii="Times New Roman" w:hAnsi="Times New Roman" w:cs="Times New Roman"/>
+        </w:rPr>
+        <w:t xml:space="preserve">). The trend of decreasing mean annual </w:t>
       </w:r>
       <w:proofErr w:type="spellStart"/>
       <w:proofErr w:type="gramStart"/>
@@ -288,42 +622,14 @@
         <w:rPr>
           <w:rFonts w:ascii="Times New Roman" w:hAnsi="Times New Roman" w:cs="Times New Roman"/>
         </w:rPr>
-        <w:t xml:space="preserve"> = 0.004, t = 0.32, P = .750). Neither trend was significant when the 5-year moving average was evaluated, although NW was marginally significant (R</w:t>
-      </w:r>
-      <w:r>
-        <w:rPr>
-          <w:rFonts w:ascii="Times New Roman" w:hAnsi="Times New Roman" w:cs="Times New Roman"/>
-          <w:vertAlign w:val="superscript"/>
-        </w:rPr>
-        <w:t>2</w:t>
-      </w:r>
-      <w:r>
-        <w:rPr>
-          <w:rFonts w:ascii="Times New Roman" w:hAnsi="Times New Roman" w:cs="Times New Roman"/>
-        </w:rPr>
-        <w:t xml:space="preserve"> = 0.046, t = 1.14, P = .264 for SCSN; R</w:t>
-      </w:r>
-      <w:r>
-        <w:rPr>
-          <w:rFonts w:ascii="Times New Roman" w:hAnsi="Times New Roman" w:cs="Times New Roman"/>
-          <w:vertAlign w:val="superscript"/>
-        </w:rPr>
-        <w:t>2</w:t>
-      </w:r>
-      <w:r>
-        <w:rPr>
-          <w:rFonts w:ascii="Times New Roman" w:hAnsi="Times New Roman" w:cs="Times New Roman"/>
-        </w:rPr>
-        <w:t xml:space="preserve"> = 0.16, t = 2.01, P = .057 for NW).</w:t>
-      </w:r>
-      <w:r>
-        <w:rPr>
-          <w:rFonts w:ascii="Times New Roman" w:hAnsi="Times New Roman" w:cs="Times New Roman"/>
-        </w:rPr>
-        <w:t xml:space="preserve"> Shaded bands represent 95% confidence interval around regression line.</w:t>
-      </w:r>
-      <w:bookmarkStart w:id="0" w:name="_GoBack"/>
-      <w:bookmarkEnd w:id="0"/>
+        <w:t xml:space="preserve"> = 0.004, t = 0.32, P = .750). </w:t>
+      </w:r>
+      <w:r>
+        <w:rPr>
+          <w:rFonts w:ascii="Times New Roman" w:hAnsi="Times New Roman" w:cs="Times New Roman"/>
+        </w:rPr>
+        <w:t>Shaded bands represent 95% confidence interval around regression line.</w:t>
+      </w:r>
     </w:p>
     <w:p>
       <w:pPr>
@@ -339,10 +645,10 @@
           <w:lang w:eastAsia="en-US"/>
         </w:rPr>
         <w:drawing>
-          <wp:inline distT="0" distB="0" distL="0" distR="0" wp14:anchorId="7CC6ED1B" wp14:editId="1CD15CA3">
-            <wp:extent cx="5943600" cy="2971800"/>
-            <wp:effectExtent l="0" t="0" r="0" b="0"/>
-            <wp:docPr id="7" name="Picture 7"/>
+          <wp:inline distT="0" distB="0" distL="0" distR="0" wp14:anchorId="7E154886" wp14:editId="6BE172FC">
+            <wp:extent cx="4434197" cy="4434197"/>
+            <wp:effectExtent l="0" t="0" r="11430" b="11430"/>
+            <wp:docPr id="8" name="Picture 8"/>
             <wp:cNvGraphicFramePr>
               <a:graphicFrameLocks xmlns:a="http://schemas.openxmlformats.org/drawingml/2006/main" noChangeAspect="1"/>
             </wp:cNvGraphicFramePr>
@@ -350,11 +656,11 @@
               <a:graphicData uri="http://schemas.openxmlformats.org/drawingml/2006/picture">
                 <pic:pic xmlns:pic="http://schemas.openxmlformats.org/drawingml/2006/picture">
                   <pic:nvPicPr>
-                    <pic:cNvPr id="0" name="FigS2_2017-06-21.png"/>
+                    <pic:cNvPr id="0" name="FigA3_2017-08-19.png"/>
                     <pic:cNvPicPr/>
                   </pic:nvPicPr>
                   <pic:blipFill>
-                    <a:blip r:embed="rId9">
+                    <a:blip r:embed="rId11">
                       <a:extLst>
                         <a:ext uri="{28A0092B-C50C-407E-A947-70E740481C1C}">
                           <a14:useLocalDpi xmlns:a14="http://schemas.microsoft.com/office/drawing/2010/main" val="0"/>
@@ -368,7 +674,7 @@
                   <pic:spPr>
                     <a:xfrm>
                       <a:off x="0" y="0"/>
-                      <a:ext cx="5943600" cy="2971800"/>
+                      <a:ext cx="4434740" cy="4434740"/>
                     </a:xfrm>
                     <a:prstGeom prst="rect">
                       <a:avLst/>
@@ -381,9 +687,61 @@
         </w:drawing>
       </w:r>
     </w:p>
+    <w:p>
+      <w:pPr>
+        <w:spacing w:line="480" w:lineRule="auto"/>
+        <w:rPr>
+          <w:rFonts w:ascii="Times New Roman" w:hAnsi="Times New Roman" w:cs="Times New Roman"/>
+          <w:b/>
+        </w:rPr>
+      </w:pPr>
+      <w:r>
+        <w:rPr>
+          <w:rFonts w:ascii="Times New Roman" w:hAnsi="Times New Roman" w:cs="Times New Roman"/>
+          <w:b/>
+        </w:rPr>
+        <w:t>References:</w:t>
+      </w:r>
+    </w:p>
+    <w:p>
+      <w:pPr>
+        <w:spacing w:line="480" w:lineRule="auto"/>
+        <w:rPr>
+          <w:rFonts w:ascii="Times New Roman" w:hAnsi="Times New Roman" w:cs="Times New Roman"/>
+        </w:rPr>
+      </w:pPr>
+      <w:proofErr w:type="gramStart"/>
+      <w:r>
+        <w:rPr>
+          <w:rFonts w:ascii="Times New Roman" w:hAnsi="Times New Roman" w:cs="Times New Roman"/>
+        </w:rPr>
+        <w:t>Collins, B.M., Stevens, J.T., Miller, J.D., Stephens, S.L., Brown, P.M., North, M.P., 2017.</w:t>
+      </w:r>
+      <w:proofErr w:type="gramEnd"/>
+      <w:r>
+        <w:rPr>
+          <w:rFonts w:ascii="Times New Roman" w:hAnsi="Times New Roman" w:cs="Times New Roman"/>
+        </w:rPr>
+        <w:t xml:space="preserve"> Alternative characterization of forest fire regimes: incorporating spatial patterns. </w:t>
+      </w:r>
+      <w:proofErr w:type="spellStart"/>
+      <w:r>
+        <w:rPr>
+          <w:rFonts w:ascii="Times New Roman" w:hAnsi="Times New Roman" w:cs="Times New Roman"/>
+        </w:rPr>
+        <w:t>Landsc</w:t>
+      </w:r>
+      <w:proofErr w:type="spellEnd"/>
+      <w:r>
+        <w:rPr>
+          <w:rFonts w:ascii="Times New Roman" w:hAnsi="Times New Roman" w:cs="Times New Roman"/>
+        </w:rPr>
+        <w:t>. Ecol. 32, 1543-1552</w:t>
+      </w:r>
+    </w:p>
     <w:sectPr>
-      <w:footerReference w:type="even" r:id="rId10"/>
-      <w:footerReference w:type="default" r:id="rId11"/>
+      <w:footerReference w:type="even" r:id="rId12"/>
+      <w:footerReference w:type="default" r:id="rId13"/>
       <w:pgSz w:w="12240" w:h="15840"/>
       <w:pgMar w:top="1080" w:right="1440" w:bottom="1440" w:left="1440" w:header="720" w:footer="720" w:gutter="0"/>
       <w:lnNumType w:countBy="1" w:restart="continuous"/>
@@ -505,7 +863,7 @@
         <w:rStyle w:val="PageNumber"/>
         <w:noProof/>
       </w:rPr>
-      <w:t>2</w:t>
+      <w:t>3</w:t>
     </w:r>
     <w:r>
       <w:rPr>
@@ -1748,7 +2106,7 @@
 </file>
 
 <file path=customXml/itemProps1.xml><?xml version="1.0" encoding="utf-8"?>
-<ds:datastoreItem xmlns:ds="http://schemas.openxmlformats.org/officeDocument/2006/customXml" ds:itemID="{9F191044-E41B-3E49-A178-EBDDF3B6AC4F}">
+<ds:datastoreItem xmlns:ds="http://schemas.openxmlformats.org/officeDocument/2006/customXml" ds:itemID="{6A4FB861-4FB3-C04E-9FF0-CAAACE126D74}">
   <ds:schemaRefs>
     <ds:schemaRef ds:uri="http://schemas.openxmlformats.org/officeDocument/2006/bibliography"/>
   </ds:schemaRefs>

</xml_diff>